<commit_message>
FIX: Plot image. ADD: App icon, filter impl.
</commit_message>
<xml_diff>
--- a/Отчеты.docx
+++ b/Отчеты.docx
@@ -683,7 +683,6 @@
         </w:rPr>
         <w:t>История цен (</w:t>
       </w:r>
-      <w:bookmarkStart w:id="0" w:name="_GoBack"/>
       <w:proofErr w:type="spellStart"/>
       <w:r>
         <w:rPr>
@@ -696,7 +695,6 @@
         </w:rPr>
         <w:t>AssetPrices</w:t>
       </w:r>
-      <w:bookmarkEnd w:id="0"/>
       <w:proofErr w:type="spellEnd"/>
       <w:r>
         <w:rPr>
@@ -1815,6 +1813,86 @@
       </w:r>
     </w:p>
     <w:p/>
+    <w:p/>
+    <w:p>
+      <w:r>
+        <w:lastRenderedPageBreak/>
+        <w:drawing>
+          <wp:inline distT="0" distB="0" distL="0" distR="0" wp14:anchorId="656C3AE2" wp14:editId="2E101F4C">
+            <wp:extent cx="5439534" cy="3572374"/>
+            <wp:effectExtent l="0" t="0" r="0" b="9525"/>
+            <wp:docPr id="3" name="Рисунок 3"/>
+            <wp:cNvGraphicFramePr>
+              <a:graphicFrameLocks xmlns:a="http://schemas.openxmlformats.org/drawingml/2006/main" noChangeAspect="1"/>
+            </wp:cNvGraphicFramePr>
+            <a:graphic xmlns:a="http://schemas.openxmlformats.org/drawingml/2006/main">
+              <a:graphicData uri="http://schemas.openxmlformats.org/drawingml/2006/picture">
+                <pic:pic xmlns:pic="http://schemas.openxmlformats.org/drawingml/2006/picture">
+                  <pic:nvPicPr>
+                    <pic:cNvPr id="1" name=""/>
+                    <pic:cNvPicPr/>
+                  </pic:nvPicPr>
+                  <pic:blipFill>
+                    <a:blip r:embed="rId6"/>
+                    <a:stretch>
+                      <a:fillRect/>
+                    </a:stretch>
+                  </pic:blipFill>
+                  <pic:spPr>
+                    <a:xfrm>
+                      <a:off x="0" y="0"/>
+                      <a:ext cx="5439534" cy="3572374"/>
+                    </a:xfrm>
+                    <a:prstGeom prst="rect">
+                      <a:avLst/>
+                    </a:prstGeom>
+                  </pic:spPr>
+                </pic:pic>
+              </a:graphicData>
+            </a:graphic>
+          </wp:inline>
+        </w:drawing>
+      </w:r>
+      <w:r>
+        <w:drawing>
+          <wp:inline distT="0" distB="0" distL="0" distR="0" wp14:anchorId="5923BF1E" wp14:editId="668E6856">
+            <wp:extent cx="3620005" cy="2495898"/>
+            <wp:effectExtent l="0" t="0" r="0" b="0"/>
+            <wp:docPr id="4" name="Рисунок 4"/>
+            <wp:cNvGraphicFramePr>
+              <a:graphicFrameLocks xmlns:a="http://schemas.openxmlformats.org/drawingml/2006/main" noChangeAspect="1"/>
+            </wp:cNvGraphicFramePr>
+            <a:graphic xmlns:a="http://schemas.openxmlformats.org/drawingml/2006/main">
+              <a:graphicData uri="http://schemas.openxmlformats.org/drawingml/2006/picture">
+                <pic:pic xmlns:pic="http://schemas.openxmlformats.org/drawingml/2006/picture">
+                  <pic:nvPicPr>
+                    <pic:cNvPr id="1" name=""/>
+                    <pic:cNvPicPr/>
+                  </pic:nvPicPr>
+                  <pic:blipFill>
+                    <a:blip r:embed="rId7"/>
+                    <a:stretch>
+                      <a:fillRect/>
+                    </a:stretch>
+                  </pic:blipFill>
+                  <pic:spPr>
+                    <a:xfrm>
+                      <a:off x="0" y="0"/>
+                      <a:ext cx="3620005" cy="2495898"/>
+                    </a:xfrm>
+                    <a:prstGeom prst="rect">
+                      <a:avLst/>
+                    </a:prstGeom>
+                  </pic:spPr>
+                </pic:pic>
+              </a:graphicData>
+            </a:graphic>
+          </wp:inline>
+        </w:drawing>
+      </w:r>
+      <w:bookmarkStart w:id="0" w:name="_GoBack"/>
+      <w:bookmarkEnd w:id="0"/>
+    </w:p>
     <w:sectPr>
       <w:pgSz w:w="11906" w:h="16838"/>
       <w:pgMar w:top="1134" w:right="850" w:bottom="1134" w:left="1701" w:header="708" w:footer="708" w:gutter="0"/>

</xml_diff>